<commit_message>
Refactor Week class to use enum for days representation and update Main class to reflect changes in method calls. Clean up code and improve maintainability.
</commit_message>
<xml_diff>
--- a/JAVA/E3/Java实验报告3.docx
+++ b/JAVA/E3/Java实验报告3.docx
@@ -17931,11 +17931,30 @@
       </w:r>
       <w:r>
         <w:rPr>
+          <w:rFonts w:hint="eastAsia"/>
           <w:noProof/>
           <w:sz w:val="24"/>
           <w:szCs w:val="24"/>
         </w:rPr>
-        <w:tab/>
+        <w:t>(</w:t>
+      </w:r>
+      <w:r>
+        <w:rPr>
+          <w:rFonts w:hint="eastAsia"/>
+          <w:noProof/>
+          <w:sz w:val="24"/>
+          <w:szCs w:val="24"/>
+        </w:rPr>
+        <w:t>未采用枚举</w:t>
+      </w:r>
+      <w:r>
+        <w:rPr>
+          <w:rFonts w:hint="eastAsia"/>
+          <w:noProof/>
+          <w:sz w:val="24"/>
+          <w:szCs w:val="24"/>
+        </w:rPr>
+        <w:t>)</w:t>
       </w:r>
       <w:r>
         <w:rPr>
@@ -19615,16 +19634,1286 @@
         </w:numPr>
         <w:ind w:firstLineChars="0"/>
         <w:rPr>
+          <w:sz w:val="24"/>
+          <w:szCs w:val="24"/>
+        </w:rPr>
+      </w:pPr>
+      <w:r>
+        <w:rPr>
           <w:rFonts w:hint="eastAsia"/>
           <w:sz w:val="24"/>
           <w:szCs w:val="24"/>
         </w:rPr>
-      </w:pPr>
-      <w:r>
-        <w:rPr>
+        <w:t>Week.java(</w:t>
+      </w:r>
+      <w:r>
+        <w:rPr>
+          <w:rFonts w:hint="eastAsia"/>
           <w:sz w:val="24"/>
           <w:szCs w:val="24"/>
         </w:rPr>
+        <w:t>采用枚举</w:t>
+      </w:r>
+      <w:r>
+        <w:rPr>
+          <w:rFonts w:hint="eastAsia"/>
+          <w:sz w:val="24"/>
+          <w:szCs w:val="24"/>
+        </w:rPr>
+        <w:t>)</w:t>
+      </w:r>
+    </w:p>
+    <w:p>
+      <w:pPr>
+        <w:widowControl/>
+        <w:shd w:val="clear" w:color="auto" w:fill="111B2D"/>
+        <w:spacing w:line="255" w:lineRule="atLeast"/>
+        <w:jc w:val="left"/>
+        <w:rPr>
+          <w:rFonts w:ascii="Consolas" w:eastAsia="宋体" w:hAnsi="Consolas" w:cs="宋体"/>
+          <w:color w:val="F8F8F2"/>
+          <w:kern w:val="0"/>
+          <w:sz w:val="19"/>
+          <w:szCs w:val="19"/>
+        </w:rPr>
+      </w:pPr>
+      <w:r>
+        <w:rPr>
+          <w:rFonts w:ascii="Consolas" w:eastAsia="宋体" w:hAnsi="Consolas" w:cs="宋体"/>
+          <w:color w:val="3F77EF"/>
+          <w:kern w:val="0"/>
+          <w:sz w:val="19"/>
+          <w:szCs w:val="19"/>
+        </w:rPr>
+        <w:lastRenderedPageBreak/>
+        <w:t>package</w:t>
+      </w:r>
+      <w:r>
+        <w:rPr>
+          <w:rFonts w:ascii="Consolas" w:eastAsia="宋体" w:hAnsi="Consolas" w:cs="宋体"/>
+          <w:color w:val="F8F8F2"/>
+          <w:kern w:val="0"/>
+          <w:sz w:val="19"/>
+          <w:szCs w:val="19"/>
+        </w:rPr>
+        <w:t xml:space="preserve"> </w:t>
+      </w:r>
+      <w:proofErr w:type="spellStart"/>
+      <w:proofErr w:type="gramStart"/>
+      <w:r>
+        <w:rPr>
+          <w:rFonts w:ascii="Consolas" w:eastAsia="宋体" w:hAnsi="Consolas" w:cs="宋体"/>
+          <w:color w:val="3F77EF"/>
+          <w:kern w:val="0"/>
+          <w:sz w:val="19"/>
+          <w:szCs w:val="19"/>
+        </w:rPr>
+        <w:t>com.sicau</w:t>
+      </w:r>
+      <w:proofErr w:type="spellEnd"/>
+      <w:proofErr w:type="gramEnd"/>
+      <w:r>
+        <w:rPr>
+          <w:rFonts w:ascii="Consolas" w:eastAsia="宋体" w:hAnsi="Consolas" w:cs="宋体"/>
+          <w:color w:val="F8F8F2"/>
+          <w:kern w:val="0"/>
+          <w:sz w:val="19"/>
+          <w:szCs w:val="19"/>
+        </w:rPr>
+        <w:t>;</w:t>
+      </w:r>
+    </w:p>
+    <w:p>
+      <w:pPr>
+        <w:widowControl/>
+        <w:shd w:val="clear" w:color="auto" w:fill="111B2D"/>
+        <w:spacing w:line="255" w:lineRule="atLeast"/>
+        <w:jc w:val="left"/>
+        <w:rPr>
+          <w:rFonts w:ascii="Consolas" w:eastAsia="宋体" w:hAnsi="Consolas" w:cs="宋体"/>
+          <w:color w:val="F8F8F2"/>
+          <w:kern w:val="0"/>
+          <w:sz w:val="19"/>
+          <w:szCs w:val="19"/>
+        </w:rPr>
+      </w:pPr>
+      <w:r>
+        <w:rPr>
+          <w:rFonts w:ascii="Consolas" w:eastAsia="宋体" w:hAnsi="Consolas" w:cs="宋体"/>
+          <w:i/>
+          <w:iCs/>
+          <w:color w:val="6272A4"/>
+          <w:kern w:val="0"/>
+          <w:sz w:val="19"/>
+          <w:szCs w:val="19"/>
+        </w:rPr>
+        <w:t xml:space="preserve">// </w:t>
+      </w:r>
+      <w:r>
+        <w:rPr>
+          <w:rFonts w:ascii="Consolas" w:eastAsia="宋体" w:hAnsi="Consolas" w:cs="宋体"/>
+          <w:i/>
+          <w:iCs/>
+          <w:color w:val="6272A4"/>
+          <w:kern w:val="0"/>
+          <w:sz w:val="19"/>
+          <w:szCs w:val="19"/>
+        </w:rPr>
+        <w:t>这段代码外层做防御</w:t>
+      </w:r>
+      <w:r>
+        <w:rPr>
+          <w:rFonts w:ascii="Consolas" w:eastAsia="宋体" w:hAnsi="Consolas" w:cs="宋体"/>
+          <w:i/>
+          <w:iCs/>
+          <w:color w:val="6272A4"/>
+          <w:kern w:val="0"/>
+          <w:sz w:val="19"/>
+          <w:szCs w:val="19"/>
+        </w:rPr>
+        <w:t>,</w:t>
+      </w:r>
+      <w:r>
+        <w:rPr>
+          <w:rFonts w:ascii="Consolas" w:eastAsia="宋体" w:hAnsi="Consolas" w:cs="宋体"/>
+          <w:i/>
+          <w:iCs/>
+          <w:color w:val="6272A4"/>
+          <w:kern w:val="0"/>
+          <w:sz w:val="19"/>
+          <w:szCs w:val="19"/>
+        </w:rPr>
+        <w:t>内层不做防御</w:t>
+      </w:r>
+    </w:p>
+    <w:p>
+      <w:pPr>
+        <w:widowControl/>
+        <w:shd w:val="clear" w:color="auto" w:fill="111B2D"/>
+        <w:spacing w:line="255" w:lineRule="atLeast"/>
+        <w:jc w:val="left"/>
+        <w:rPr>
+          <w:rFonts w:ascii="Consolas" w:eastAsia="宋体" w:hAnsi="Consolas" w:cs="宋体"/>
+          <w:color w:val="F8F8F2"/>
+          <w:kern w:val="0"/>
+          <w:sz w:val="19"/>
+          <w:szCs w:val="19"/>
+        </w:rPr>
+      </w:pPr>
+    </w:p>
+    <w:p>
+      <w:pPr>
+        <w:widowControl/>
+        <w:shd w:val="clear" w:color="auto" w:fill="111B2D"/>
+        <w:spacing w:line="255" w:lineRule="atLeast"/>
+        <w:jc w:val="left"/>
+        <w:rPr>
+          <w:rFonts w:ascii="Consolas" w:eastAsia="宋体" w:hAnsi="Consolas" w:cs="宋体" w:hint="eastAsia"/>
+          <w:color w:val="F8F8F2"/>
+          <w:kern w:val="0"/>
+          <w:sz w:val="19"/>
+          <w:szCs w:val="19"/>
+        </w:rPr>
+      </w:pPr>
+      <w:r>
+        <w:rPr>
+          <w:rFonts w:ascii="Consolas" w:eastAsia="宋体" w:hAnsi="Consolas" w:cs="宋体"/>
+          <w:color w:val="3F77EF"/>
+          <w:kern w:val="0"/>
+          <w:sz w:val="19"/>
+          <w:szCs w:val="19"/>
+        </w:rPr>
+        <w:t>public</w:t>
+      </w:r>
+      <w:r>
+        <w:rPr>
+          <w:rFonts w:ascii="Consolas" w:eastAsia="宋体" w:hAnsi="Consolas" w:cs="宋体"/>
+          <w:color w:val="F8F8F2"/>
+          <w:kern w:val="0"/>
+          <w:sz w:val="19"/>
+          <w:szCs w:val="19"/>
+        </w:rPr>
+        <w:t xml:space="preserve"> </w:t>
+      </w:r>
+      <w:r>
+        <w:rPr>
+          <w:rFonts w:ascii="Consolas" w:eastAsia="宋体" w:hAnsi="Consolas" w:cs="宋体"/>
+          <w:color w:val="3F77EF"/>
+          <w:kern w:val="0"/>
+          <w:sz w:val="19"/>
+          <w:szCs w:val="19"/>
+        </w:rPr>
+        <w:t>class</w:t>
+      </w:r>
+      <w:r>
+        <w:rPr>
+          <w:rFonts w:ascii="Consolas" w:eastAsia="宋体" w:hAnsi="Consolas" w:cs="宋体"/>
+          <w:color w:val="F8F8F2"/>
+          <w:kern w:val="0"/>
+          <w:sz w:val="19"/>
+          <w:szCs w:val="19"/>
+        </w:rPr>
+        <w:t xml:space="preserve"> </w:t>
+      </w:r>
+      <w:r>
+        <w:rPr>
+          <w:rFonts w:ascii="Consolas" w:eastAsia="宋体" w:hAnsi="Consolas" w:cs="宋体"/>
+          <w:color w:val="FFF37C"/>
+          <w:kern w:val="0"/>
+          <w:sz w:val="19"/>
+          <w:szCs w:val="19"/>
+        </w:rPr>
+        <w:t>Week</w:t>
+      </w:r>
+      <w:r>
+        <w:rPr>
+          <w:rFonts w:ascii="Consolas" w:eastAsia="宋体" w:hAnsi="Consolas" w:cs="宋体"/>
+          <w:color w:val="F8F8F2"/>
+          <w:kern w:val="0"/>
+          <w:sz w:val="19"/>
+          <w:szCs w:val="19"/>
+        </w:rPr>
+        <w:t xml:space="preserve"> {</w:t>
+      </w:r>
+    </w:p>
+    <w:p>
+      <w:pPr>
+        <w:widowControl/>
+        <w:shd w:val="clear" w:color="auto" w:fill="111B2D"/>
+        <w:spacing w:line="255" w:lineRule="atLeast"/>
+        <w:jc w:val="left"/>
+        <w:rPr>
+          <w:rFonts w:ascii="Consolas" w:eastAsia="宋体" w:hAnsi="Consolas" w:cs="宋体"/>
+          <w:color w:val="F8F8F2"/>
+          <w:kern w:val="0"/>
+          <w:sz w:val="19"/>
+          <w:szCs w:val="19"/>
+        </w:rPr>
+      </w:pPr>
+      <w:r>
+        <w:rPr>
+          <w:rFonts w:ascii="Consolas" w:eastAsia="宋体" w:hAnsi="Consolas" w:cs="宋体"/>
+          <w:color w:val="F8F8F2"/>
+          <w:kern w:val="0"/>
+          <w:sz w:val="19"/>
+          <w:szCs w:val="19"/>
+        </w:rPr>
+        <w:t xml:space="preserve">    </w:t>
+      </w:r>
+      <w:r>
+        <w:rPr>
+          <w:rFonts w:ascii="Consolas" w:eastAsia="宋体" w:hAnsi="Consolas" w:cs="宋体"/>
+          <w:i/>
+          <w:iCs/>
+          <w:color w:val="6272A4"/>
+          <w:kern w:val="0"/>
+          <w:sz w:val="19"/>
+          <w:szCs w:val="19"/>
+        </w:rPr>
+        <w:t xml:space="preserve">// </w:t>
+      </w:r>
+      <w:r>
+        <w:rPr>
+          <w:rFonts w:ascii="Consolas" w:eastAsia="宋体" w:hAnsi="Consolas" w:cs="宋体"/>
+          <w:i/>
+          <w:iCs/>
+          <w:color w:val="6272A4"/>
+          <w:kern w:val="0"/>
+          <w:sz w:val="19"/>
+          <w:szCs w:val="19"/>
+        </w:rPr>
+        <w:t>采用枚举</w:t>
+      </w:r>
+    </w:p>
+    <w:p>
+      <w:pPr>
+        <w:widowControl/>
+        <w:shd w:val="clear" w:color="auto" w:fill="111B2D"/>
+        <w:spacing w:line="255" w:lineRule="atLeast"/>
+        <w:jc w:val="left"/>
+        <w:rPr>
+          <w:rFonts w:ascii="Consolas" w:eastAsia="宋体" w:hAnsi="Consolas" w:cs="宋体"/>
+          <w:color w:val="F8F8F2"/>
+          <w:kern w:val="0"/>
+          <w:sz w:val="19"/>
+          <w:szCs w:val="19"/>
+        </w:rPr>
+      </w:pPr>
+      <w:r>
+        <w:rPr>
+          <w:rFonts w:ascii="Consolas" w:eastAsia="宋体" w:hAnsi="Consolas" w:cs="宋体"/>
+          <w:color w:val="F8F8F2"/>
+          <w:kern w:val="0"/>
+          <w:sz w:val="19"/>
+          <w:szCs w:val="19"/>
+        </w:rPr>
+        <w:t xml:space="preserve">    </w:t>
+      </w:r>
+      <w:r>
+        <w:rPr>
+          <w:rFonts w:ascii="Consolas" w:eastAsia="宋体" w:hAnsi="Consolas" w:cs="宋体"/>
+          <w:color w:val="3F77EF"/>
+          <w:kern w:val="0"/>
+          <w:sz w:val="19"/>
+          <w:szCs w:val="19"/>
+        </w:rPr>
+        <w:t>private</w:t>
+      </w:r>
+      <w:r>
+        <w:rPr>
+          <w:rFonts w:ascii="Consolas" w:eastAsia="宋体" w:hAnsi="Consolas" w:cs="宋体"/>
+          <w:color w:val="F8F8F2"/>
+          <w:kern w:val="0"/>
+          <w:sz w:val="19"/>
+          <w:szCs w:val="19"/>
+        </w:rPr>
+        <w:t xml:space="preserve"> </w:t>
+      </w:r>
+      <w:proofErr w:type="spellStart"/>
+      <w:r>
+        <w:rPr>
+          <w:rFonts w:ascii="Consolas" w:eastAsia="宋体" w:hAnsi="Consolas" w:cs="宋体"/>
+          <w:color w:val="3F77EF"/>
+          <w:kern w:val="0"/>
+          <w:sz w:val="19"/>
+          <w:szCs w:val="19"/>
+        </w:rPr>
+        <w:t>enum</w:t>
+      </w:r>
+      <w:proofErr w:type="spellEnd"/>
+      <w:r>
+        <w:rPr>
+          <w:rFonts w:ascii="Consolas" w:eastAsia="宋体" w:hAnsi="Consolas" w:cs="宋体"/>
+          <w:color w:val="F8F8F2"/>
+          <w:kern w:val="0"/>
+          <w:sz w:val="19"/>
+          <w:szCs w:val="19"/>
+        </w:rPr>
+        <w:t xml:space="preserve"> </w:t>
+      </w:r>
+      <w:r>
+        <w:rPr>
+          <w:rFonts w:ascii="Consolas" w:eastAsia="宋体" w:hAnsi="Consolas" w:cs="宋体"/>
+          <w:color w:val="FFF37C"/>
+          <w:kern w:val="0"/>
+          <w:sz w:val="19"/>
+          <w:szCs w:val="19"/>
+        </w:rPr>
+        <w:t>Days</w:t>
+      </w:r>
+      <w:r>
+        <w:rPr>
+          <w:rFonts w:ascii="Consolas" w:eastAsia="宋体" w:hAnsi="Consolas" w:cs="宋体"/>
+          <w:color w:val="F8F8F2"/>
+          <w:kern w:val="0"/>
+          <w:sz w:val="19"/>
+          <w:szCs w:val="19"/>
+        </w:rPr>
+        <w:t xml:space="preserve"> {</w:t>
+      </w:r>
+    </w:p>
+    <w:p>
+      <w:pPr>
+        <w:widowControl/>
+        <w:shd w:val="clear" w:color="auto" w:fill="111B2D"/>
+        <w:spacing w:line="255" w:lineRule="atLeast"/>
+        <w:jc w:val="left"/>
+        <w:rPr>
+          <w:rFonts w:ascii="Consolas" w:eastAsia="宋体" w:hAnsi="Consolas" w:cs="宋体"/>
+          <w:color w:val="F8F8F2"/>
+          <w:kern w:val="0"/>
+          <w:sz w:val="19"/>
+          <w:szCs w:val="19"/>
+        </w:rPr>
+      </w:pPr>
+      <w:r>
+        <w:rPr>
+          <w:rFonts w:ascii="Consolas" w:eastAsia="宋体" w:hAnsi="Consolas" w:cs="宋体"/>
+          <w:color w:val="F8F8F2"/>
+          <w:kern w:val="0"/>
+          <w:sz w:val="19"/>
+          <w:szCs w:val="19"/>
+        </w:rPr>
+        <w:t xml:space="preserve">        </w:t>
+      </w:r>
+      <w:r>
+        <w:rPr>
+          <w:rFonts w:ascii="Consolas" w:eastAsia="宋体" w:hAnsi="Consolas" w:cs="宋体"/>
+          <w:color w:val="A486FD"/>
+          <w:kern w:val="0"/>
+          <w:sz w:val="19"/>
+          <w:szCs w:val="19"/>
+        </w:rPr>
+        <w:t>星期一</w:t>
+      </w:r>
+      <w:r>
+        <w:rPr>
+          <w:rFonts w:ascii="Consolas" w:eastAsia="宋体" w:hAnsi="Consolas" w:cs="宋体"/>
+          <w:color w:val="F8F8F2"/>
+          <w:kern w:val="0"/>
+          <w:sz w:val="19"/>
+          <w:szCs w:val="19"/>
+        </w:rPr>
+        <w:t xml:space="preserve">, </w:t>
+      </w:r>
+      <w:r>
+        <w:rPr>
+          <w:rFonts w:ascii="Consolas" w:eastAsia="宋体" w:hAnsi="Consolas" w:cs="宋体"/>
+          <w:color w:val="A486FD"/>
+          <w:kern w:val="0"/>
+          <w:sz w:val="19"/>
+          <w:szCs w:val="19"/>
+        </w:rPr>
+        <w:t>星期二</w:t>
+      </w:r>
+      <w:r>
+        <w:rPr>
+          <w:rFonts w:ascii="Consolas" w:eastAsia="宋体" w:hAnsi="Consolas" w:cs="宋体"/>
+          <w:color w:val="F8F8F2"/>
+          <w:kern w:val="0"/>
+          <w:sz w:val="19"/>
+          <w:szCs w:val="19"/>
+        </w:rPr>
+        <w:t xml:space="preserve">, </w:t>
+      </w:r>
+      <w:r>
+        <w:rPr>
+          <w:rFonts w:ascii="Consolas" w:eastAsia="宋体" w:hAnsi="Consolas" w:cs="宋体"/>
+          <w:color w:val="A486FD"/>
+          <w:kern w:val="0"/>
+          <w:sz w:val="19"/>
+          <w:szCs w:val="19"/>
+        </w:rPr>
+        <w:t>星期三</w:t>
+      </w:r>
+      <w:r>
+        <w:rPr>
+          <w:rFonts w:ascii="Consolas" w:eastAsia="宋体" w:hAnsi="Consolas" w:cs="宋体"/>
+          <w:color w:val="F8F8F2"/>
+          <w:kern w:val="0"/>
+          <w:sz w:val="19"/>
+          <w:szCs w:val="19"/>
+        </w:rPr>
+        <w:t xml:space="preserve">, </w:t>
+      </w:r>
+      <w:r>
+        <w:rPr>
+          <w:rFonts w:ascii="Consolas" w:eastAsia="宋体" w:hAnsi="Consolas" w:cs="宋体"/>
+          <w:color w:val="A486FD"/>
+          <w:kern w:val="0"/>
+          <w:sz w:val="19"/>
+          <w:szCs w:val="19"/>
+        </w:rPr>
+        <w:t>星期四</w:t>
+      </w:r>
+      <w:r>
+        <w:rPr>
+          <w:rFonts w:ascii="Consolas" w:eastAsia="宋体" w:hAnsi="Consolas" w:cs="宋体"/>
+          <w:color w:val="F8F8F2"/>
+          <w:kern w:val="0"/>
+          <w:sz w:val="19"/>
+          <w:szCs w:val="19"/>
+        </w:rPr>
+        <w:t xml:space="preserve">, </w:t>
+      </w:r>
+      <w:r>
+        <w:rPr>
+          <w:rFonts w:ascii="Consolas" w:eastAsia="宋体" w:hAnsi="Consolas" w:cs="宋体"/>
+          <w:color w:val="A486FD"/>
+          <w:kern w:val="0"/>
+          <w:sz w:val="19"/>
+          <w:szCs w:val="19"/>
+        </w:rPr>
+        <w:t>星期五</w:t>
+      </w:r>
+      <w:r>
+        <w:rPr>
+          <w:rFonts w:ascii="Consolas" w:eastAsia="宋体" w:hAnsi="Consolas" w:cs="宋体"/>
+          <w:color w:val="F8F8F2"/>
+          <w:kern w:val="0"/>
+          <w:sz w:val="19"/>
+          <w:szCs w:val="19"/>
+        </w:rPr>
+        <w:t xml:space="preserve">, </w:t>
+      </w:r>
+      <w:r>
+        <w:rPr>
+          <w:rFonts w:ascii="Consolas" w:eastAsia="宋体" w:hAnsi="Consolas" w:cs="宋体"/>
+          <w:color w:val="A486FD"/>
+          <w:kern w:val="0"/>
+          <w:sz w:val="19"/>
+          <w:szCs w:val="19"/>
+        </w:rPr>
+        <w:t>星期六</w:t>
+      </w:r>
+      <w:r>
+        <w:rPr>
+          <w:rFonts w:ascii="Consolas" w:eastAsia="宋体" w:hAnsi="Consolas" w:cs="宋体"/>
+          <w:color w:val="F8F8F2"/>
+          <w:kern w:val="0"/>
+          <w:sz w:val="19"/>
+          <w:szCs w:val="19"/>
+        </w:rPr>
+        <w:t xml:space="preserve">, </w:t>
+      </w:r>
+      <w:r>
+        <w:rPr>
+          <w:rFonts w:ascii="Consolas" w:eastAsia="宋体" w:hAnsi="Consolas" w:cs="宋体"/>
+          <w:color w:val="A486FD"/>
+          <w:kern w:val="0"/>
+          <w:sz w:val="19"/>
+          <w:szCs w:val="19"/>
+        </w:rPr>
+        <w:t>星期日</w:t>
+      </w:r>
+    </w:p>
+    <w:p>
+      <w:pPr>
+        <w:widowControl/>
+        <w:shd w:val="clear" w:color="auto" w:fill="111B2D"/>
+        <w:spacing w:line="255" w:lineRule="atLeast"/>
+        <w:jc w:val="left"/>
+        <w:rPr>
+          <w:rFonts w:ascii="Consolas" w:eastAsia="宋体" w:hAnsi="Consolas" w:cs="宋体"/>
+          <w:color w:val="F8F8F2"/>
+          <w:kern w:val="0"/>
+          <w:sz w:val="19"/>
+          <w:szCs w:val="19"/>
+        </w:rPr>
+      </w:pPr>
+      <w:r>
+        <w:rPr>
+          <w:rFonts w:ascii="Consolas" w:eastAsia="宋体" w:hAnsi="Consolas" w:cs="宋体"/>
+          <w:color w:val="F8F8F2"/>
+          <w:kern w:val="0"/>
+          <w:sz w:val="19"/>
+          <w:szCs w:val="19"/>
+        </w:rPr>
+        <w:t>    }</w:t>
+      </w:r>
+    </w:p>
+    <w:p>
+      <w:pPr>
+        <w:widowControl/>
+        <w:shd w:val="clear" w:color="auto" w:fill="111B2D"/>
+        <w:spacing w:line="255" w:lineRule="atLeast"/>
+        <w:jc w:val="left"/>
+        <w:rPr>
+          <w:rFonts w:ascii="Consolas" w:eastAsia="宋体" w:hAnsi="Consolas" w:cs="宋体"/>
+          <w:color w:val="F8F8F2"/>
+          <w:kern w:val="0"/>
+          <w:sz w:val="19"/>
+          <w:szCs w:val="19"/>
+        </w:rPr>
+      </w:pPr>
+    </w:p>
+    <w:p>
+      <w:pPr>
+        <w:widowControl/>
+        <w:shd w:val="clear" w:color="auto" w:fill="111B2D"/>
+        <w:spacing w:line="255" w:lineRule="atLeast"/>
+        <w:jc w:val="left"/>
+        <w:rPr>
+          <w:rFonts w:ascii="Consolas" w:eastAsia="宋体" w:hAnsi="Consolas" w:cs="宋体"/>
+          <w:color w:val="F8F8F2"/>
+          <w:kern w:val="0"/>
+          <w:sz w:val="19"/>
+          <w:szCs w:val="19"/>
+        </w:rPr>
+      </w:pPr>
+      <w:r>
+        <w:rPr>
+          <w:rFonts w:ascii="Consolas" w:eastAsia="宋体" w:hAnsi="Consolas" w:cs="宋体"/>
+          <w:color w:val="F8F8F2"/>
+          <w:kern w:val="0"/>
+          <w:sz w:val="19"/>
+          <w:szCs w:val="19"/>
+        </w:rPr>
+        <w:t xml:space="preserve">    </w:t>
+      </w:r>
+      <w:r>
+        <w:rPr>
+          <w:rFonts w:ascii="Consolas" w:eastAsia="宋体" w:hAnsi="Consolas" w:cs="宋体"/>
+          <w:color w:val="3F77EF"/>
+          <w:kern w:val="0"/>
+          <w:sz w:val="19"/>
+          <w:szCs w:val="19"/>
+        </w:rPr>
+        <w:t>public</w:t>
+      </w:r>
+      <w:r>
+        <w:rPr>
+          <w:rFonts w:ascii="Consolas" w:eastAsia="宋体" w:hAnsi="Consolas" w:cs="宋体"/>
+          <w:color w:val="F8F8F2"/>
+          <w:kern w:val="0"/>
+          <w:sz w:val="19"/>
+          <w:szCs w:val="19"/>
+        </w:rPr>
+        <w:t xml:space="preserve"> </w:t>
+      </w:r>
+      <w:r>
+        <w:rPr>
+          <w:rFonts w:ascii="Consolas" w:eastAsia="宋体" w:hAnsi="Consolas" w:cs="宋体"/>
+          <w:color w:val="FFF37C"/>
+          <w:kern w:val="0"/>
+          <w:sz w:val="19"/>
+          <w:szCs w:val="19"/>
+        </w:rPr>
+        <w:t>String</w:t>
+      </w:r>
+      <w:r>
+        <w:rPr>
+          <w:rFonts w:ascii="Consolas" w:eastAsia="宋体" w:hAnsi="Consolas" w:cs="宋体"/>
+          <w:color w:val="F8F8F2"/>
+          <w:kern w:val="0"/>
+          <w:sz w:val="19"/>
+          <w:szCs w:val="19"/>
+        </w:rPr>
+        <w:t xml:space="preserve"> </w:t>
+      </w:r>
+      <w:proofErr w:type="spellStart"/>
+      <w:proofErr w:type="gramStart"/>
+      <w:r>
+        <w:rPr>
+          <w:rFonts w:ascii="Consolas" w:eastAsia="宋体" w:hAnsi="Consolas" w:cs="宋体"/>
+          <w:color w:val="01CFE7"/>
+          <w:kern w:val="0"/>
+          <w:sz w:val="19"/>
+          <w:szCs w:val="19"/>
+        </w:rPr>
+        <w:t>getDays</w:t>
+      </w:r>
+      <w:proofErr w:type="spellEnd"/>
+      <w:r>
+        <w:rPr>
+          <w:rFonts w:ascii="Consolas" w:eastAsia="宋体" w:hAnsi="Consolas" w:cs="宋体"/>
+          <w:color w:val="F8F8F2"/>
+          <w:kern w:val="0"/>
+          <w:sz w:val="19"/>
+          <w:szCs w:val="19"/>
+        </w:rPr>
+        <w:t>(</w:t>
+      </w:r>
+      <w:proofErr w:type="gramEnd"/>
+      <w:r>
+        <w:rPr>
+          <w:rFonts w:ascii="Consolas" w:eastAsia="宋体" w:hAnsi="Consolas" w:cs="宋体"/>
+          <w:color w:val="3F77EF"/>
+          <w:kern w:val="0"/>
+          <w:sz w:val="19"/>
+          <w:szCs w:val="19"/>
+        </w:rPr>
+        <w:t>int</w:t>
+      </w:r>
+      <w:r>
+        <w:rPr>
+          <w:rFonts w:ascii="Consolas" w:eastAsia="宋体" w:hAnsi="Consolas" w:cs="宋体"/>
+          <w:color w:val="52FFA3"/>
+          <w:kern w:val="0"/>
+          <w:sz w:val="19"/>
+          <w:szCs w:val="19"/>
+        </w:rPr>
+        <w:t xml:space="preserve"> </w:t>
+      </w:r>
+      <w:r>
+        <w:rPr>
+          <w:rFonts w:ascii="Consolas" w:eastAsia="宋体" w:hAnsi="Consolas" w:cs="宋体"/>
+          <w:color w:val="FF89BA"/>
+          <w:kern w:val="0"/>
+          <w:sz w:val="19"/>
+          <w:szCs w:val="19"/>
+        </w:rPr>
+        <w:t>index</w:t>
+      </w:r>
+      <w:r>
+        <w:rPr>
+          <w:rFonts w:ascii="Consolas" w:eastAsia="宋体" w:hAnsi="Consolas" w:cs="宋体"/>
+          <w:color w:val="F8F8F2"/>
+          <w:kern w:val="0"/>
+          <w:sz w:val="19"/>
+          <w:szCs w:val="19"/>
+        </w:rPr>
+        <w:t>) {</w:t>
+      </w:r>
+    </w:p>
+    <w:p>
+      <w:pPr>
+        <w:widowControl/>
+        <w:shd w:val="clear" w:color="auto" w:fill="111B2D"/>
+        <w:spacing w:line="255" w:lineRule="atLeast"/>
+        <w:jc w:val="left"/>
+        <w:rPr>
+          <w:rFonts w:ascii="Consolas" w:eastAsia="宋体" w:hAnsi="Consolas" w:cs="宋体"/>
+          <w:color w:val="F8F8F2"/>
+          <w:kern w:val="0"/>
+          <w:sz w:val="19"/>
+          <w:szCs w:val="19"/>
+        </w:rPr>
+      </w:pPr>
+      <w:r>
+        <w:rPr>
+          <w:rFonts w:ascii="Consolas" w:eastAsia="宋体" w:hAnsi="Consolas" w:cs="宋体"/>
+          <w:color w:val="F8F8F2"/>
+          <w:kern w:val="0"/>
+          <w:sz w:val="19"/>
+          <w:szCs w:val="19"/>
+        </w:rPr>
+        <w:t xml:space="preserve">        </w:t>
+      </w:r>
+      <w:r>
+        <w:rPr>
+          <w:rFonts w:ascii="Consolas" w:eastAsia="宋体" w:hAnsi="Consolas" w:cs="宋体"/>
+          <w:color w:val="3F77EF"/>
+          <w:kern w:val="0"/>
+          <w:sz w:val="19"/>
+          <w:szCs w:val="19"/>
+        </w:rPr>
+        <w:t>return</w:t>
+      </w:r>
+      <w:r>
+        <w:rPr>
+          <w:rFonts w:ascii="Consolas" w:eastAsia="宋体" w:hAnsi="Consolas" w:cs="宋体"/>
+          <w:color w:val="F8F8F2"/>
+          <w:kern w:val="0"/>
+          <w:sz w:val="19"/>
+          <w:szCs w:val="19"/>
+        </w:rPr>
+        <w:t xml:space="preserve"> </w:t>
+      </w:r>
+      <w:proofErr w:type="spellStart"/>
+      <w:r>
+        <w:rPr>
+          <w:rFonts w:ascii="Consolas" w:eastAsia="宋体" w:hAnsi="Consolas" w:cs="宋体"/>
+          <w:color w:val="FFF37C"/>
+          <w:kern w:val="0"/>
+          <w:sz w:val="19"/>
+          <w:szCs w:val="19"/>
+        </w:rPr>
+        <w:t>Days</w:t>
+      </w:r>
+      <w:r>
+        <w:rPr>
+          <w:rFonts w:ascii="Consolas" w:eastAsia="宋体" w:hAnsi="Consolas" w:cs="宋体"/>
+          <w:color w:val="01CFE7"/>
+          <w:kern w:val="0"/>
+          <w:sz w:val="19"/>
+          <w:szCs w:val="19"/>
+        </w:rPr>
+        <w:t>.values</w:t>
+      </w:r>
+      <w:proofErr w:type="spellEnd"/>
+      <w:proofErr w:type="gramStart"/>
+      <w:r>
+        <w:rPr>
+          <w:rFonts w:ascii="Consolas" w:eastAsia="宋体" w:hAnsi="Consolas" w:cs="宋体"/>
+          <w:color w:val="F8F8F2"/>
+          <w:kern w:val="0"/>
+          <w:sz w:val="19"/>
+          <w:szCs w:val="19"/>
+        </w:rPr>
+        <w:t>()[</w:t>
+      </w:r>
+      <w:proofErr w:type="gramEnd"/>
+      <w:r>
+        <w:rPr>
+          <w:rFonts w:ascii="Consolas" w:eastAsia="宋体" w:hAnsi="Consolas" w:cs="宋体"/>
+          <w:color w:val="FF89BA"/>
+          <w:kern w:val="0"/>
+          <w:sz w:val="19"/>
+          <w:szCs w:val="19"/>
+        </w:rPr>
+        <w:t>index</w:t>
+      </w:r>
+      <w:proofErr w:type="gramStart"/>
+      <w:r>
+        <w:rPr>
+          <w:rFonts w:ascii="Consolas" w:eastAsia="宋体" w:hAnsi="Consolas" w:cs="宋体"/>
+          <w:color w:val="F8F8F2"/>
+          <w:kern w:val="0"/>
+          <w:sz w:val="19"/>
+          <w:szCs w:val="19"/>
+        </w:rPr>
+        <w:t>]</w:t>
+      </w:r>
+      <w:r>
+        <w:rPr>
+          <w:rFonts w:ascii="Consolas" w:eastAsia="宋体" w:hAnsi="Consolas" w:cs="宋体"/>
+          <w:color w:val="01CFE7"/>
+          <w:kern w:val="0"/>
+          <w:sz w:val="19"/>
+          <w:szCs w:val="19"/>
+        </w:rPr>
+        <w:t>.</w:t>
+      </w:r>
+      <w:proofErr w:type="spellStart"/>
+      <w:r>
+        <w:rPr>
+          <w:rFonts w:ascii="Consolas" w:eastAsia="宋体" w:hAnsi="Consolas" w:cs="宋体"/>
+          <w:color w:val="01CFE7"/>
+          <w:kern w:val="0"/>
+          <w:sz w:val="19"/>
+          <w:szCs w:val="19"/>
+        </w:rPr>
+        <w:t>toString</w:t>
+      </w:r>
+      <w:proofErr w:type="spellEnd"/>
+      <w:proofErr w:type="gramEnd"/>
+      <w:r>
+        <w:rPr>
+          <w:rFonts w:ascii="Consolas" w:eastAsia="宋体" w:hAnsi="Consolas" w:cs="宋体"/>
+          <w:color w:val="F8F8F2"/>
+          <w:kern w:val="0"/>
+          <w:sz w:val="19"/>
+          <w:szCs w:val="19"/>
+        </w:rPr>
+        <w:t>();</w:t>
+      </w:r>
+    </w:p>
+    <w:p>
+      <w:pPr>
+        <w:widowControl/>
+        <w:shd w:val="clear" w:color="auto" w:fill="111B2D"/>
+        <w:spacing w:line="255" w:lineRule="atLeast"/>
+        <w:jc w:val="left"/>
+        <w:rPr>
+          <w:rFonts w:ascii="Consolas" w:eastAsia="宋体" w:hAnsi="Consolas" w:cs="宋体"/>
+          <w:color w:val="F8F8F2"/>
+          <w:kern w:val="0"/>
+          <w:sz w:val="19"/>
+          <w:szCs w:val="19"/>
+        </w:rPr>
+      </w:pPr>
+      <w:r>
+        <w:rPr>
+          <w:rFonts w:ascii="Consolas" w:eastAsia="宋体" w:hAnsi="Consolas" w:cs="宋体"/>
+          <w:color w:val="F8F8F2"/>
+          <w:kern w:val="0"/>
+          <w:sz w:val="19"/>
+          <w:szCs w:val="19"/>
+        </w:rPr>
+        <w:t>    }</w:t>
+      </w:r>
+    </w:p>
+    <w:p>
+      <w:pPr>
+        <w:widowControl/>
+        <w:shd w:val="clear" w:color="auto" w:fill="111B2D"/>
+        <w:spacing w:line="255" w:lineRule="atLeast"/>
+        <w:jc w:val="left"/>
+        <w:rPr>
+          <w:rFonts w:ascii="Consolas" w:eastAsia="宋体" w:hAnsi="Consolas" w:cs="宋体"/>
+          <w:color w:val="F8F8F2"/>
+          <w:kern w:val="0"/>
+          <w:sz w:val="19"/>
+          <w:szCs w:val="19"/>
+        </w:rPr>
+      </w:pPr>
+    </w:p>
+    <w:p>
+      <w:pPr>
+        <w:widowControl/>
+        <w:shd w:val="clear" w:color="auto" w:fill="111B2D"/>
+        <w:spacing w:line="255" w:lineRule="atLeast"/>
+        <w:jc w:val="left"/>
+        <w:rPr>
+          <w:rFonts w:ascii="Consolas" w:eastAsia="宋体" w:hAnsi="Consolas" w:cs="宋体"/>
+          <w:color w:val="F8F8F2"/>
+          <w:kern w:val="0"/>
+          <w:sz w:val="19"/>
+          <w:szCs w:val="19"/>
+        </w:rPr>
+      </w:pPr>
+      <w:r>
+        <w:rPr>
+          <w:rFonts w:ascii="Consolas" w:eastAsia="宋体" w:hAnsi="Consolas" w:cs="宋体"/>
+          <w:color w:val="F8F8F2"/>
+          <w:kern w:val="0"/>
+          <w:sz w:val="19"/>
+          <w:szCs w:val="19"/>
+        </w:rPr>
+        <w:t xml:space="preserve">    </w:t>
+      </w:r>
+      <w:r>
+        <w:rPr>
+          <w:rFonts w:ascii="Consolas" w:eastAsia="宋体" w:hAnsi="Consolas" w:cs="宋体"/>
+          <w:color w:val="3F77EF"/>
+          <w:kern w:val="0"/>
+          <w:sz w:val="19"/>
+          <w:szCs w:val="19"/>
+        </w:rPr>
+        <w:t>private</w:t>
+      </w:r>
+      <w:r>
+        <w:rPr>
+          <w:rFonts w:ascii="Consolas" w:eastAsia="宋体" w:hAnsi="Consolas" w:cs="宋体"/>
+          <w:color w:val="F8F8F2"/>
+          <w:kern w:val="0"/>
+          <w:sz w:val="19"/>
+          <w:szCs w:val="19"/>
+        </w:rPr>
+        <w:t xml:space="preserve"> </w:t>
+      </w:r>
+      <w:r>
+        <w:rPr>
+          <w:rFonts w:ascii="Consolas" w:eastAsia="宋体" w:hAnsi="Consolas" w:cs="宋体"/>
+          <w:color w:val="3F77EF"/>
+          <w:kern w:val="0"/>
+          <w:sz w:val="19"/>
+          <w:szCs w:val="19"/>
+        </w:rPr>
+        <w:t>int</w:t>
+      </w:r>
+      <w:r>
+        <w:rPr>
+          <w:rFonts w:ascii="Consolas" w:eastAsia="宋体" w:hAnsi="Consolas" w:cs="宋体"/>
+          <w:color w:val="F8F8F2"/>
+          <w:kern w:val="0"/>
+          <w:sz w:val="19"/>
+          <w:szCs w:val="19"/>
+        </w:rPr>
+        <w:t xml:space="preserve"> </w:t>
+      </w:r>
+      <w:r>
+        <w:rPr>
+          <w:rFonts w:ascii="Consolas" w:eastAsia="宋体" w:hAnsi="Consolas" w:cs="宋体"/>
+          <w:b/>
+          <w:bCs/>
+          <w:color w:val="F8F8F2"/>
+          <w:kern w:val="0"/>
+          <w:sz w:val="19"/>
+          <w:szCs w:val="19"/>
+        </w:rPr>
+        <w:t>index</w:t>
+      </w:r>
+      <w:r>
+        <w:rPr>
+          <w:rFonts w:ascii="Consolas" w:eastAsia="宋体" w:hAnsi="Consolas" w:cs="宋体"/>
+          <w:color w:val="F8F8F2"/>
+          <w:kern w:val="0"/>
+          <w:sz w:val="19"/>
+          <w:szCs w:val="19"/>
+        </w:rPr>
+        <w:t>;</w:t>
+      </w:r>
+    </w:p>
+    <w:p>
+      <w:pPr>
+        <w:widowControl/>
+        <w:shd w:val="clear" w:color="auto" w:fill="111B2D"/>
+        <w:spacing w:line="255" w:lineRule="atLeast"/>
+        <w:jc w:val="left"/>
+        <w:rPr>
+          <w:rFonts w:ascii="Consolas" w:eastAsia="宋体" w:hAnsi="Consolas" w:cs="宋体"/>
+          <w:color w:val="F8F8F2"/>
+          <w:kern w:val="0"/>
+          <w:sz w:val="19"/>
+          <w:szCs w:val="19"/>
+        </w:rPr>
+      </w:pPr>
+    </w:p>
+    <w:p>
+      <w:pPr>
+        <w:widowControl/>
+        <w:shd w:val="clear" w:color="auto" w:fill="111B2D"/>
+        <w:spacing w:line="255" w:lineRule="atLeast"/>
+        <w:jc w:val="left"/>
+        <w:rPr>
+          <w:rFonts w:ascii="Consolas" w:eastAsia="宋体" w:hAnsi="Consolas" w:cs="宋体"/>
+          <w:color w:val="F8F8F2"/>
+          <w:kern w:val="0"/>
+          <w:sz w:val="19"/>
+          <w:szCs w:val="19"/>
+        </w:rPr>
+      </w:pPr>
+      <w:r>
+        <w:rPr>
+          <w:rFonts w:ascii="Consolas" w:eastAsia="宋体" w:hAnsi="Consolas" w:cs="宋体"/>
+          <w:color w:val="F8F8F2"/>
+          <w:kern w:val="0"/>
+          <w:sz w:val="19"/>
+          <w:szCs w:val="19"/>
+        </w:rPr>
+        <w:t xml:space="preserve">    </w:t>
+      </w:r>
+      <w:r>
+        <w:rPr>
+          <w:rFonts w:ascii="Consolas" w:eastAsia="宋体" w:hAnsi="Consolas" w:cs="宋体"/>
+          <w:color w:val="3F77EF"/>
+          <w:kern w:val="0"/>
+          <w:sz w:val="19"/>
+          <w:szCs w:val="19"/>
+        </w:rPr>
+        <w:t>public</w:t>
+      </w:r>
+      <w:r>
+        <w:rPr>
+          <w:rFonts w:ascii="Consolas" w:eastAsia="宋体" w:hAnsi="Consolas" w:cs="宋体"/>
+          <w:color w:val="F8F8F2"/>
+          <w:kern w:val="0"/>
+          <w:sz w:val="19"/>
+          <w:szCs w:val="19"/>
+        </w:rPr>
+        <w:t xml:space="preserve"> </w:t>
+      </w:r>
+      <w:r>
+        <w:rPr>
+          <w:rFonts w:ascii="Consolas" w:eastAsia="宋体" w:hAnsi="Consolas" w:cs="宋体"/>
+          <w:color w:val="FFF37C"/>
+          <w:kern w:val="0"/>
+          <w:sz w:val="19"/>
+          <w:szCs w:val="19"/>
+        </w:rPr>
+        <w:t>String</w:t>
+      </w:r>
+      <w:r>
+        <w:rPr>
+          <w:rFonts w:ascii="Consolas" w:eastAsia="宋体" w:hAnsi="Consolas" w:cs="宋体"/>
+          <w:color w:val="F8F8F2"/>
+          <w:kern w:val="0"/>
+          <w:sz w:val="19"/>
+          <w:szCs w:val="19"/>
+        </w:rPr>
+        <w:t xml:space="preserve"> </w:t>
+      </w:r>
+      <w:proofErr w:type="spellStart"/>
+      <w:proofErr w:type="gramStart"/>
+      <w:r>
+        <w:rPr>
+          <w:rFonts w:ascii="Consolas" w:eastAsia="宋体" w:hAnsi="Consolas" w:cs="宋体"/>
+          <w:color w:val="01CFE7"/>
+          <w:kern w:val="0"/>
+          <w:sz w:val="19"/>
+          <w:szCs w:val="19"/>
+        </w:rPr>
+        <w:t>toString</w:t>
+      </w:r>
+      <w:proofErr w:type="spellEnd"/>
+      <w:r>
+        <w:rPr>
+          <w:rFonts w:ascii="Consolas" w:eastAsia="宋体" w:hAnsi="Consolas" w:cs="宋体"/>
+          <w:color w:val="F8F8F2"/>
+          <w:kern w:val="0"/>
+          <w:sz w:val="19"/>
+          <w:szCs w:val="19"/>
+        </w:rPr>
+        <w:t>(</w:t>
+      </w:r>
+      <w:proofErr w:type="gramEnd"/>
+      <w:r>
+        <w:rPr>
+          <w:rFonts w:ascii="Consolas" w:eastAsia="宋体" w:hAnsi="Consolas" w:cs="宋体"/>
+          <w:color w:val="F8F8F2"/>
+          <w:kern w:val="0"/>
+          <w:sz w:val="19"/>
+          <w:szCs w:val="19"/>
+        </w:rPr>
+        <w:t>) {</w:t>
+      </w:r>
+    </w:p>
+    <w:p>
+      <w:pPr>
+        <w:widowControl/>
+        <w:shd w:val="clear" w:color="auto" w:fill="111B2D"/>
+        <w:spacing w:line="255" w:lineRule="atLeast"/>
+        <w:jc w:val="left"/>
+        <w:rPr>
+          <w:rFonts w:ascii="Consolas" w:eastAsia="宋体" w:hAnsi="Consolas" w:cs="宋体"/>
+          <w:color w:val="F8F8F2"/>
+          <w:kern w:val="0"/>
+          <w:sz w:val="19"/>
+          <w:szCs w:val="19"/>
+        </w:rPr>
+      </w:pPr>
+      <w:r>
+        <w:rPr>
+          <w:rFonts w:ascii="Consolas" w:eastAsia="宋体" w:hAnsi="Consolas" w:cs="宋体"/>
+          <w:color w:val="F8F8F2"/>
+          <w:kern w:val="0"/>
+          <w:sz w:val="19"/>
+          <w:szCs w:val="19"/>
+        </w:rPr>
+        <w:t xml:space="preserve">        </w:t>
+      </w:r>
+      <w:r>
+        <w:rPr>
+          <w:rFonts w:ascii="Consolas" w:eastAsia="宋体" w:hAnsi="Consolas" w:cs="宋体"/>
+          <w:color w:val="3F77EF"/>
+          <w:kern w:val="0"/>
+          <w:sz w:val="19"/>
+          <w:szCs w:val="19"/>
+        </w:rPr>
+        <w:t>return</w:t>
+      </w:r>
+      <w:r>
+        <w:rPr>
+          <w:rFonts w:ascii="Consolas" w:eastAsia="宋体" w:hAnsi="Consolas" w:cs="宋体"/>
+          <w:color w:val="F8F8F2"/>
+          <w:kern w:val="0"/>
+          <w:sz w:val="19"/>
+          <w:szCs w:val="19"/>
+        </w:rPr>
+        <w:t xml:space="preserve"> </w:t>
+      </w:r>
+      <w:proofErr w:type="spellStart"/>
+      <w:r>
+        <w:rPr>
+          <w:rFonts w:ascii="Consolas" w:eastAsia="宋体" w:hAnsi="Consolas" w:cs="宋体"/>
+          <w:color w:val="FFF37C"/>
+          <w:kern w:val="0"/>
+          <w:sz w:val="19"/>
+          <w:szCs w:val="19"/>
+        </w:rPr>
+        <w:t>Days</w:t>
+      </w:r>
+      <w:r>
+        <w:rPr>
+          <w:rFonts w:ascii="Consolas" w:eastAsia="宋体" w:hAnsi="Consolas" w:cs="宋体"/>
+          <w:color w:val="01CFE7"/>
+          <w:kern w:val="0"/>
+          <w:sz w:val="19"/>
+          <w:szCs w:val="19"/>
+        </w:rPr>
+        <w:t>.values</w:t>
+      </w:r>
+      <w:proofErr w:type="spellEnd"/>
+      <w:proofErr w:type="gramStart"/>
+      <w:r>
+        <w:rPr>
+          <w:rFonts w:ascii="Consolas" w:eastAsia="宋体" w:hAnsi="Consolas" w:cs="宋体"/>
+          <w:color w:val="F8F8F2"/>
+          <w:kern w:val="0"/>
+          <w:sz w:val="19"/>
+          <w:szCs w:val="19"/>
+        </w:rPr>
+        <w:t>()[</w:t>
+      </w:r>
+      <w:proofErr w:type="gramEnd"/>
+      <w:r>
+        <w:rPr>
+          <w:rFonts w:ascii="Consolas" w:eastAsia="宋体" w:hAnsi="Consolas" w:cs="宋体"/>
+          <w:b/>
+          <w:bCs/>
+          <w:color w:val="F8F8F2"/>
+          <w:kern w:val="0"/>
+          <w:sz w:val="19"/>
+          <w:szCs w:val="19"/>
+        </w:rPr>
+        <w:t>index</w:t>
+      </w:r>
+      <w:proofErr w:type="gramStart"/>
+      <w:r>
+        <w:rPr>
+          <w:rFonts w:ascii="Consolas" w:eastAsia="宋体" w:hAnsi="Consolas" w:cs="宋体"/>
+          <w:color w:val="F8F8F2"/>
+          <w:kern w:val="0"/>
+          <w:sz w:val="19"/>
+          <w:szCs w:val="19"/>
+        </w:rPr>
+        <w:t>]</w:t>
+      </w:r>
+      <w:r>
+        <w:rPr>
+          <w:rFonts w:ascii="Consolas" w:eastAsia="宋体" w:hAnsi="Consolas" w:cs="宋体"/>
+          <w:color w:val="01CFE7"/>
+          <w:kern w:val="0"/>
+          <w:sz w:val="19"/>
+          <w:szCs w:val="19"/>
+        </w:rPr>
+        <w:t>.</w:t>
+      </w:r>
+      <w:proofErr w:type="spellStart"/>
+      <w:r>
+        <w:rPr>
+          <w:rFonts w:ascii="Consolas" w:eastAsia="宋体" w:hAnsi="Consolas" w:cs="宋体"/>
+          <w:color w:val="01CFE7"/>
+          <w:kern w:val="0"/>
+          <w:sz w:val="19"/>
+          <w:szCs w:val="19"/>
+        </w:rPr>
+        <w:t>toString</w:t>
+      </w:r>
+      <w:proofErr w:type="spellEnd"/>
+      <w:proofErr w:type="gramEnd"/>
+      <w:r>
+        <w:rPr>
+          <w:rFonts w:ascii="Consolas" w:eastAsia="宋体" w:hAnsi="Consolas" w:cs="宋体"/>
+          <w:color w:val="F8F8F2"/>
+          <w:kern w:val="0"/>
+          <w:sz w:val="19"/>
+          <w:szCs w:val="19"/>
+        </w:rPr>
+        <w:t>();</w:t>
+      </w:r>
+    </w:p>
+    <w:p>
+      <w:pPr>
+        <w:widowControl/>
+        <w:shd w:val="clear" w:color="auto" w:fill="111B2D"/>
+        <w:spacing w:line="255" w:lineRule="atLeast"/>
+        <w:jc w:val="left"/>
+        <w:rPr>
+          <w:rFonts w:ascii="Consolas" w:eastAsia="宋体" w:hAnsi="Consolas" w:cs="宋体" w:hint="eastAsia"/>
+          <w:color w:val="F8F8F2"/>
+          <w:kern w:val="0"/>
+          <w:sz w:val="19"/>
+          <w:szCs w:val="19"/>
+        </w:rPr>
+      </w:pPr>
+      <w:r>
+        <w:rPr>
+          <w:rFonts w:ascii="Consolas" w:eastAsia="宋体" w:hAnsi="Consolas" w:cs="宋体"/>
+          <w:color w:val="F8F8F2"/>
+          <w:kern w:val="0"/>
+          <w:sz w:val="19"/>
+          <w:szCs w:val="19"/>
+        </w:rPr>
+        <w:t>    }</w:t>
+      </w:r>
+    </w:p>
+    <w:p>
+      <w:pPr>
+        <w:widowControl/>
+        <w:shd w:val="clear" w:color="auto" w:fill="111B2D"/>
+        <w:spacing w:line="255" w:lineRule="atLeast"/>
+        <w:jc w:val="left"/>
+        <w:rPr>
+          <w:rFonts w:ascii="Consolas" w:eastAsia="宋体" w:hAnsi="Consolas" w:cs="宋体" w:hint="eastAsia"/>
+          <w:color w:val="F8F8F2"/>
+          <w:kern w:val="0"/>
+          <w:sz w:val="19"/>
+          <w:szCs w:val="19"/>
+        </w:rPr>
+      </w:pPr>
+      <w:r>
+        <w:rPr>
+          <w:rFonts w:ascii="Consolas" w:eastAsia="宋体" w:hAnsi="Consolas" w:cs="宋体"/>
+          <w:color w:val="F8F8F2"/>
+          <w:kern w:val="0"/>
+          <w:sz w:val="19"/>
+          <w:szCs w:val="19"/>
+        </w:rPr>
+        <w:t>}</w:t>
+      </w:r>
+    </w:p>
+    <w:p>
+      <w:pPr>
+        <w:pStyle w:val="ab"/>
+        <w:numPr>
+          <w:ilvl w:val="0"/>
+          <w:numId w:val="12"/>
+        </w:numPr>
+        <w:ind w:firstLineChars="0"/>
+        <w:rPr>
+          <w:rFonts w:hint="eastAsia"/>
+          <w:sz w:val="24"/>
+          <w:szCs w:val="24"/>
+        </w:rPr>
+      </w:pPr>
+      <w:r>
+        <w:rPr>
+          <w:sz w:val="24"/>
+          <w:szCs w:val="24"/>
+        </w:rPr>
         <w:t>Main.java</w:t>
       </w:r>
     </w:p>
@@ -19648,7 +20937,6 @@
           <w:kern w:val="0"/>
           <w:szCs w:val="21"/>
         </w:rPr>
-        <w:lastRenderedPageBreak/>
         <w:t>package</w:t>
       </w:r>
       <w:r>
@@ -21753,6 +23041,7 @@
           <w:kern w:val="0"/>
           <w:szCs w:val="21"/>
         </w:rPr>
+        <w:lastRenderedPageBreak/>
         <w:t>        }</w:t>
       </w:r>
     </w:p>
@@ -23041,7 +24330,6 @@
           <w:kern w:val="0"/>
           <w:szCs w:val="21"/>
         </w:rPr>
-        <w:lastRenderedPageBreak/>
         <w:t xml:space="preserve">            </w:t>
       </w:r>
       <w:r>
@@ -23714,6 +25002,7 @@
         <w:rPr>
           <w:noProof/>
         </w:rPr>
+        <w:lastRenderedPageBreak/>
         <w:drawing>
           <wp:inline distT="0" distB="0" distL="0" distR="0" wp14:anchorId="5C786DC0" wp14:editId="3F2FABE1">
             <wp:extent cx="5274310" cy="955040"/>

</xml_diff>